<commit_message>
Fix some problems in Lab3 doc
</commit_message>
<xml_diff>
--- a/Lab3/Lab3-Cache 实验常见疑问.docx
+++ b/Lab3/Lab3-Cache 实验常见疑问.docx
@@ -50,7 +50,6 @@
         </w:rPr>
         <w:t>模块里的</w:t>
       </w:r>
-      <w:proofErr w:type="spellStart"/>
       <w:r>
         <w:rPr>
           <w:rFonts w:hint="eastAsia"/>
@@ -59,7 +58,6 @@
         </w:rPr>
         <w:t>ram_cell</w:t>
       </w:r>
-      <w:proofErr w:type="spellEnd"/>
       <w:r>
         <w:rPr>
           <w:rFonts w:hint="eastAsia"/>
@@ -247,7 +245,6 @@
         </w:rPr>
         <w:t>的</w:t>
       </w:r>
-      <w:proofErr w:type="spellStart"/>
       <w:r>
         <w:rPr>
           <w:rFonts w:hint="eastAsia"/>
@@ -255,7 +252,6 @@
         </w:rPr>
         <w:t>cache_tb</w:t>
       </w:r>
-      <w:proofErr w:type="spellEnd"/>
       <w:r>
         <w:rPr>
           <w:rFonts w:hint="eastAsia"/>
@@ -658,7 +654,6 @@
         </w:rPr>
         <w:t>其中“性能”参数使用运行仿真时的时钟周期数量进行评估。“资源占用”参数使用</w:t>
       </w:r>
-      <w:proofErr w:type="spellStart"/>
       <w:r>
         <w:rPr>
           <w:rFonts w:hint="eastAsia"/>
@@ -666,7 +661,6 @@
         </w:rPr>
         <w:t>vivado</w:t>
       </w:r>
-      <w:proofErr w:type="spellEnd"/>
       <w:r>
         <w:rPr>
           <w:rFonts w:hint="eastAsia"/>
@@ -674,7 +668,6 @@
         </w:rPr>
         <w:t>给出的综合报告进行评估。在写报告时，不能仅仅进行理论分析，实验报告中需要给出实验结果（例如仿真波形的截图、</w:t>
       </w:r>
-      <w:proofErr w:type="spellStart"/>
       <w:r>
         <w:rPr>
           <w:rFonts w:hint="eastAsia"/>
@@ -682,7 +675,6 @@
         </w:rPr>
         <w:t>vivado</w:t>
       </w:r>
-      <w:proofErr w:type="spellEnd"/>
       <w:r>
         <w:rPr>
           <w:rFonts w:hint="eastAsia"/>
@@ -851,7 +843,14 @@
           <w:rFonts w:hint="eastAsia"/>
           <w:b/>
         </w:rPr>
-        <w:t>这些参数应该在编写实验报告时进行修改，用于权衡性能和电路面积。修改方法是在调用它的模块（即</w:t>
+        <w:t>这些参数应该在编写实验报告时进行修改，用于权衡性能和电路面积。修改方法是</w:t>
+      </w:r>
+      <w:r>
+        <w:rPr>
+          <w:rFonts w:hint="eastAsia"/>
+          <w:b/>
+        </w:rPr>
+        <w:t>在</w:t>
       </w:r>
       <w:r>
         <w:rPr>
@@ -864,7 +863,7 @@
         <w:rPr>
           <w:b/>
         </w:rPr>
-        <w:t>che_tb</w:t>
+        <w:t>che</w:t>
       </w:r>
       <w:r>
         <w:rPr>
@@ -891,7 +890,7 @@
           <w:rFonts w:hint="eastAsia"/>
           <w:b/>
         </w:rPr>
-        <w:t>）中，修改这几个参数，如下：</w:t>
+        <w:t>中，修改这几个参数，如下：</w:t>
       </w:r>
     </w:p>
     <w:p>
@@ -906,10 +905,10 @@
           <w:noProof/>
         </w:rPr>
         <w:drawing>
-          <wp:inline distT="0" distB="0" distL="0" distR="0" wp14:anchorId="7822FDAA" wp14:editId="2CEED89E">
-            <wp:extent cx="2230205" cy="2164080"/>
+          <wp:inline distT="0" distB="0" distL="0" distR="0" wp14:anchorId="2956111C" wp14:editId="1269C954">
+            <wp:extent cx="5274310" cy="1716405"/>
             <wp:effectExtent l="0" t="0" r="0" b="0"/>
-            <wp:docPr id="3" name="图片 3"/>
+            <wp:docPr id="4" name="图片 4"/>
             <wp:cNvGraphicFramePr>
               <a:graphicFrameLocks xmlns:a="http://schemas.openxmlformats.org/drawingml/2006/main" noChangeAspect="1"/>
             </wp:cNvGraphicFramePr>
@@ -929,7 +928,7 @@
                   <pic:spPr>
                     <a:xfrm>
                       <a:off x="0" y="0"/>
-                      <a:ext cx="2239635" cy="2173231"/>
+                      <a:ext cx="5274310" cy="1716405"/>
                     </a:xfrm>
                     <a:prstGeom prst="rect">
                       <a:avLst/>
@@ -967,17 +966,8 @@
           <w:rFonts w:hint="eastAsia"/>
           <w:b/>
         </w:rPr>
-        <w:t>/</w:t>
-      </w:r>
-      <w:proofErr w:type="spellStart"/>
-      <w:r>
-        <w:rPr>
-          <w:rFonts w:hint="eastAsia"/>
-          <w:b/>
-        </w:rPr>
-        <w:t>SystemVerilog</w:t>
-      </w:r>
-      <w:proofErr w:type="spellEnd"/>
+        <w:t>/SystemVerilog</w:t>
+      </w:r>
       <w:r>
         <w:rPr>
           <w:rFonts w:hint="eastAsia"/>
@@ -1094,7 +1084,6 @@
         </w:rPr>
         <w:t>问：</w:t>
       </w:r>
-      <w:proofErr w:type="spellStart"/>
       <w:r>
         <w:rPr>
           <w:rFonts w:hint="eastAsia"/>
@@ -1103,7 +1092,6 @@
         </w:rPr>
         <w:t>vivado</w:t>
       </w:r>
-      <w:proofErr w:type="spellEnd"/>
       <w:r>
         <w:rPr>
           <w:rFonts w:hint="eastAsia"/>
@@ -1279,7 +1267,6 @@
         </w:rPr>
         <w:t>在</w:t>
       </w:r>
-      <w:proofErr w:type="spellStart"/>
       <w:r>
         <w:rPr>
           <w:rFonts w:hint="eastAsia"/>
@@ -1287,7 +1274,6 @@
         </w:rPr>
         <w:t>vivado</w:t>
       </w:r>
-      <w:proofErr w:type="spellEnd"/>
       <w:r>
         <w:rPr>
           <w:rFonts w:hint="eastAsia"/>

</xml_diff>